<commit_message>
Add legal basis to generated document.
</commit_message>
<xml_diff>
--- a/opengever/meeting/templates/protocol_template.docx
+++ b/opengever/meeting/templates/protocol_template.docx
@@ -1599,6 +1599,10 @@
     <w:p>
       <w:pPr>
         <w:jc w:val="both"/>
+        <w:rPr>
+          <w:rFonts w:cs="Arial"/>
+          <w:szCs w:val="22"/>
+        </w:rPr>
       </w:pPr>
       <w:r>
         <w:rPr>
@@ -1612,49 +1616,7 @@
           <w:rFonts w:cs="Arial"/>
           <w:szCs w:val="22"/>
         </w:rPr>
-        <w:instrText xml:space="preserve"> MERGEFIELD </w:instrText>
-      </w:r>
-      <w:r>
-        <w:rPr>
-          <w:rFonts w:cs="Arial"/>
-          <w:szCs w:val="22"/>
-        </w:rPr>
-        <w:instrText>agenda_item</w:instrText>
-      </w:r>
-      <w:r>
-        <w:rPr>
-          <w:rFonts w:cs="Arial"/>
-          <w:szCs w:val="22"/>
-        </w:rPr>
-        <w:instrText>.</w:instrText>
-      </w:r>
-      <w:r>
-        <w:rPr>
-          <w:rFonts w:cs="Arial"/>
-          <w:szCs w:val="22"/>
-        </w:rPr>
-        <w:instrText>initial_position</w:instrText>
-      </w:r>
-      <w:r>
-        <w:rPr>
-          <w:rFonts w:cs="Arial"/>
-          <w:szCs w:val="22"/>
-        </w:rPr>
-        <w:instrText>:if</w:instrText>
-      </w:r>
-      <w:r>
-        <w:rPr>
-          <w:rFonts w:cs="Arial"/>
-          <w:szCs w:val="22"/>
-        </w:rPr>
-        <w:instrText xml:space="preserve"> </w:instrText>
-      </w:r>
-      <w:r>
-        <w:rPr>
-          <w:rFonts w:cs="Arial"/>
-          <w:szCs w:val="22"/>
-        </w:rPr>
-        <w:instrText xml:space="preserve">\* MERGEFORMAT </w:instrText>
+        <w:instrText xml:space="preserve"> MERGEFIELD agenda_item.legal_basis:if \* MERGEFORMAT </w:instrText>
       </w:r>
       <w:r>
         <w:rPr>
@@ -1669,7 +1631,7 @@
           <w:noProof/>
           <w:szCs w:val="22"/>
         </w:rPr>
-        <w:t>«agenda_item.initial_position:if»</w:t>
+        <w:t>«agenda_item.legal_basis:if»</w:t>
       </w:r>
       <w:r>
         <w:rPr>
@@ -1681,6 +1643,217 @@
     </w:p>
     <w:p>
       <w:pPr>
+        <w:jc w:val="both"/>
+      </w:pPr>
+    </w:p>
+    <w:p>
+      <w:pPr>
+        <w:jc w:val="both"/>
+        <w:rPr>
+          <w:rFonts w:cs="Arial"/>
+          <w:b/>
+          <w:szCs w:val="22"/>
+        </w:rPr>
+      </w:pPr>
+      <w:r>
+        <w:rPr>
+          <w:rFonts w:cs="Arial"/>
+          <w:b/>
+          <w:szCs w:val="22"/>
+        </w:rPr>
+        <w:t>Rechtsgrundlage</w:t>
+      </w:r>
+    </w:p>
+    <w:p>
+      <w:pPr>
+        <w:rPr>
+          <w:rFonts w:cs="Arial"/>
+          <w:szCs w:val="22"/>
+        </w:rPr>
+      </w:pPr>
+      <w:r>
+        <w:rPr>
+          <w:rFonts w:cs="Arial"/>
+          <w:szCs w:val="22"/>
+        </w:rPr>
+        <w:fldChar w:fldCharType="begin"/>
+      </w:r>
+      <w:r>
+        <w:rPr>
+          <w:rFonts w:cs="Arial"/>
+          <w:szCs w:val="22"/>
+        </w:rPr>
+        <w:instrText xml:space="preserve"> MERGEFIELD =agenda_item.legal_basis \* MERGEFORMAT </w:instrText>
+      </w:r>
+      <w:r>
+        <w:rPr>
+          <w:rFonts w:cs="Arial"/>
+          <w:szCs w:val="22"/>
+        </w:rPr>
+        <w:fldChar w:fldCharType="separate"/>
+      </w:r>
+      <w:r>
+        <w:rPr>
+          <w:rFonts w:cs="Arial"/>
+          <w:noProof/>
+          <w:szCs w:val="22"/>
+        </w:rPr>
+        <w:t>«=agenda_item.legal_basis»</w:t>
+      </w:r>
+      <w:r>
+        <w:rPr>
+          <w:rFonts w:cs="Arial"/>
+          <w:szCs w:val="22"/>
+        </w:rPr>
+        <w:fldChar w:fldCharType="end"/>
+      </w:r>
+    </w:p>
+    <w:bookmarkStart w:id="0" w:name="_GoBack"/>
+    <w:bookmarkEnd w:id="0"/>
+    <w:p>
+      <w:pPr>
+        <w:jc w:val="both"/>
+        <w:rPr>
+          <w:rFonts w:cs="Arial"/>
+          <w:szCs w:val="22"/>
+        </w:rPr>
+      </w:pPr>
+      <w:r>
+        <w:rPr>
+          <w:rFonts w:cs="Arial"/>
+          <w:szCs w:val="22"/>
+        </w:rPr>
+        <w:fldChar w:fldCharType="begin"/>
+      </w:r>
+      <w:r>
+        <w:rPr>
+          <w:rFonts w:cs="Arial"/>
+          <w:szCs w:val="22"/>
+        </w:rPr>
+        <w:instrText xml:space="preserve"> MERGEFIELD agenda_item.legal_basis:</w:instrText>
+      </w:r>
+      <w:r>
+        <w:rPr>
+          <w:rFonts w:cs="Arial"/>
+          <w:szCs w:val="22"/>
+        </w:rPr>
+        <w:instrText>endI</w:instrText>
+      </w:r>
+      <w:r>
+        <w:rPr>
+          <w:rFonts w:cs="Arial"/>
+          <w:szCs w:val="22"/>
+        </w:rPr>
+        <w:instrText xml:space="preserve">f \* MERGEFORMAT </w:instrText>
+      </w:r>
+      <w:r>
+        <w:rPr>
+          <w:rFonts w:cs="Arial"/>
+          <w:szCs w:val="22"/>
+        </w:rPr>
+        <w:fldChar w:fldCharType="separate"/>
+      </w:r>
+      <w:r>
+        <w:rPr>
+          <w:rFonts w:cs="Arial"/>
+          <w:noProof/>
+          <w:szCs w:val="22"/>
+        </w:rPr>
+        <w:t>«agenda_item.legal_basis:endIf»</w:t>
+      </w:r>
+      <w:r>
+        <w:rPr>
+          <w:rFonts w:cs="Arial"/>
+          <w:szCs w:val="22"/>
+        </w:rPr>
+        <w:fldChar w:fldCharType="end"/>
+      </w:r>
+    </w:p>
+    <w:p>
+      <w:pPr>
+        <w:jc w:val="both"/>
+      </w:pPr>
+      <w:r>
+        <w:rPr>
+          <w:rFonts w:cs="Arial"/>
+          <w:szCs w:val="22"/>
+        </w:rPr>
+        <w:fldChar w:fldCharType="begin"/>
+      </w:r>
+      <w:r>
+        <w:rPr>
+          <w:rFonts w:cs="Arial"/>
+          <w:szCs w:val="22"/>
+        </w:rPr>
+        <w:instrText xml:space="preserve"> MERGEFIELD </w:instrText>
+      </w:r>
+      <w:r>
+        <w:rPr>
+          <w:rFonts w:cs="Arial"/>
+          <w:szCs w:val="22"/>
+        </w:rPr>
+        <w:instrText>agenda_item</w:instrText>
+      </w:r>
+      <w:r>
+        <w:rPr>
+          <w:rFonts w:cs="Arial"/>
+          <w:szCs w:val="22"/>
+        </w:rPr>
+        <w:instrText>.</w:instrText>
+      </w:r>
+      <w:r>
+        <w:rPr>
+          <w:rFonts w:cs="Arial"/>
+          <w:szCs w:val="22"/>
+        </w:rPr>
+        <w:instrText>initial_position</w:instrText>
+      </w:r>
+      <w:r>
+        <w:rPr>
+          <w:rFonts w:cs="Arial"/>
+          <w:szCs w:val="22"/>
+        </w:rPr>
+        <w:instrText>:if</w:instrText>
+      </w:r>
+      <w:r>
+        <w:rPr>
+          <w:rFonts w:cs="Arial"/>
+          <w:szCs w:val="22"/>
+        </w:rPr>
+        <w:instrText xml:space="preserve"> </w:instrText>
+      </w:r>
+      <w:r>
+        <w:rPr>
+          <w:rFonts w:cs="Arial"/>
+          <w:szCs w:val="22"/>
+        </w:rPr>
+        <w:instrText xml:space="preserve">\* MERGEFORMAT </w:instrText>
+      </w:r>
+      <w:r>
+        <w:rPr>
+          <w:rFonts w:cs="Arial"/>
+          <w:szCs w:val="22"/>
+        </w:rPr>
+        <w:fldChar w:fldCharType="separate"/>
+      </w:r>
+      <w:r>
+        <w:rPr>
+          <w:rFonts w:cs="Arial"/>
+          <w:noProof/>
+          <w:szCs w:val="22"/>
+        </w:rPr>
+        <w:t>«agenda_item.initial_position:if»</w:t>
+      </w:r>
+      <w:r>
+        <w:rPr>
+          <w:rFonts w:cs="Arial"/>
+          <w:szCs w:val="22"/>
+        </w:rPr>
+        <w:fldChar w:fldCharType="end"/>
+      </w:r>
+    </w:p>
+    <w:p>
+      <w:pPr>
         <w:pStyle w:val="NormalIndent"/>
         <w:ind w:left="0"/>
       </w:pPr>
@@ -1781,8 +1954,6 @@
         </w:rPr>
         <w:fldChar w:fldCharType="end"/>
       </w:r>
-      <w:bookmarkStart w:id="0" w:name="_GoBack"/>
-      <w:bookmarkEnd w:id="0"/>
     </w:p>
     <w:p>
       <w:r>
@@ -5883,7 +6054,7 @@
 </file>
 
 <file path=customXml/itemProps1.xml><?xml version="1.0" encoding="utf-8"?>
-<ds:datastoreItem xmlns:ds="http://schemas.openxmlformats.org/officeDocument/2006/customXml" ds:itemID="{5C81EC74-45CE-734D-A397-4876781AB534}">
+<ds:datastoreItem xmlns:ds="http://schemas.openxmlformats.org/officeDocument/2006/customXml" ds:itemID="{BB94BA15-405E-4E4B-B0DA-88949F40D392}">
   <ds:schemaRefs>
     <ds:schemaRef ds:uri="http://schemas.openxmlformats.org/officeDocument/2006/bibliography"/>
   </ds:schemaRefs>

</xml_diff>